<commit_message>
Changed some details, talked to the client about them before
</commit_message>
<xml_diff>
--- a/Pflichtenheft.docx
+++ b/Pflichtenheft.docx
@@ -1,6 +1,6 @@
 
 <file path=word/document.xml><?xml version="1.0" encoding="utf-8"?>
-<w:document xmlns:wpc="http://schemas.microsoft.com/office/word/2010/wordprocessingCanvas" xmlns:cx="http://schemas.microsoft.com/office/drawing/2014/chartex" xmlns:mc="http://schemas.openxmlformats.org/markup-compatibility/2006" xmlns:o="urn:schemas-microsoft-com:office:office" xmlns:r="http://schemas.openxmlformats.org/officeDocument/2006/relationships" xmlns:m="http://schemas.openxmlformats.org/officeDocument/2006/math" xmlns:v="urn:schemas-microsoft-com:vml" xmlns:wp14="http://schemas.microsoft.com/office/word/2010/wordprocessingDrawing" xmlns:wp="http://schemas.openxmlformats.org/drawingml/2006/wordprocessingDrawing" xmlns:w10="urn:schemas-microsoft-com:office:word" xmlns:w="http://schemas.openxmlformats.org/wordprocessingml/2006/main" xmlns:w14="http://schemas.microsoft.com/office/word/2010/wordml" xmlns:w15="http://schemas.microsoft.com/office/word/2012/wordml" xmlns:w16se="http://schemas.microsoft.com/office/word/2015/wordml/symex" xmlns:wpg="http://schemas.microsoft.com/office/word/2010/wordprocessingGroup" xmlns:wpi="http://schemas.microsoft.com/office/word/2010/wordprocessingInk" xmlns:wne="http://schemas.microsoft.com/office/word/2006/wordml" xmlns:wps="http://schemas.microsoft.com/office/word/2010/wordprocessingShape" mc:Ignorable="w14 w15 w16se wp14">
+<w:document xmlns:wpc="http://schemas.microsoft.com/office/word/2010/wordprocessingCanvas" xmlns:cx="http://schemas.microsoft.com/office/drawing/2014/chartex" xmlns:cx1="http://schemas.microsoft.com/office/drawing/2015/9/8/chartex" xmlns:cx2="http://schemas.microsoft.com/office/drawing/2015/10/21/chartex" xmlns:cx3="http://schemas.microsoft.com/office/drawing/2016/5/9/chartex" xmlns:cx4="http://schemas.microsoft.com/office/drawing/2016/5/10/chartex" xmlns:cx5="http://schemas.microsoft.com/office/drawing/2016/5/11/chartex" xmlns:cx6="http://schemas.microsoft.com/office/drawing/2016/5/12/chartex" xmlns:cx7="http://schemas.microsoft.com/office/drawing/2016/5/13/chartex" xmlns:cx8="http://schemas.microsoft.com/office/drawing/2016/5/14/chartex" xmlns:mc="http://schemas.openxmlformats.org/markup-compatibility/2006" xmlns:aink="http://schemas.microsoft.com/office/drawing/2016/ink" xmlns:am3d="http://schemas.microsoft.com/office/drawing/2017/model3d" xmlns:o="urn:schemas-microsoft-com:office:office" xmlns:r="http://schemas.openxmlformats.org/officeDocument/2006/relationships" xmlns:m="http://schemas.openxmlformats.org/officeDocument/2006/math" xmlns:v="urn:schemas-microsoft-com:vml" xmlns:wp14="http://schemas.microsoft.com/office/word/2010/wordprocessingDrawing" xmlns:wp="http://schemas.openxmlformats.org/drawingml/2006/wordprocessingDrawing" xmlns:w10="urn:schemas-microsoft-com:office:word" xmlns:w="http://schemas.openxmlformats.org/wordprocessingml/2006/main" xmlns:w14="http://schemas.microsoft.com/office/word/2010/wordml" xmlns:w15="http://schemas.microsoft.com/office/word/2012/wordml" xmlns:w16cid="http://schemas.microsoft.com/office/word/2016/wordml/cid" xmlns:w16se="http://schemas.microsoft.com/office/word/2015/wordml/symex" xmlns:wpg="http://schemas.microsoft.com/office/word/2010/wordprocessingGroup" xmlns:wpi="http://schemas.microsoft.com/office/word/2010/wordprocessingInk" xmlns:wne="http://schemas.microsoft.com/office/word/2006/wordml" xmlns:wps="http://schemas.microsoft.com/office/word/2010/wordprocessingShape" mc:Ignorable="w14 w15 w16se w16cid wp14">
   <w:body>
     <w:p>
       <w:pPr>
@@ -3165,9 +3165,7 @@
       <w:r>
         <w:t>Informationen Bearbeiten</w:t>
       </w:r>
-      <w:bookmarkStart w:id="13" w:name="_GoBack"/>
       <w:bookmarkEnd w:id="12"/>
-      <w:bookmarkEnd w:id="13"/>
     </w:p>
     <w:p>
       <w:r>
@@ -3182,12 +3180,12 @@
           <w:numId w:val="5"/>
         </w:numPr>
       </w:pPr>
-      <w:bookmarkStart w:id="14" w:name="_Toc500915346"/>
+      <w:bookmarkStart w:id="13" w:name="_Toc500915346"/>
       <w:r>
         <w:lastRenderedPageBreak/>
         <w:t>Kommentare einfügen</w:t>
       </w:r>
-      <w:bookmarkEnd w:id="14"/>
+      <w:bookmarkEnd w:id="13"/>
     </w:p>
     <w:p>
       <w:r>
@@ -3209,13 +3207,13 @@
           <w:tab w:val="center" w:pos="2531"/>
         </w:tabs>
       </w:pPr>
-      <w:bookmarkStart w:id="15" w:name="_Toc500778836"/>
-      <w:bookmarkStart w:id="16" w:name="_Toc500915347"/>
+      <w:bookmarkStart w:id="14" w:name="_Toc500778836"/>
+      <w:bookmarkStart w:id="15" w:name="_Toc500915347"/>
       <w:r>
         <w:t>Details Kann-Anforderungen</w:t>
       </w:r>
+      <w:bookmarkEnd w:id="14"/>
       <w:bookmarkEnd w:id="15"/>
-      <w:bookmarkEnd w:id="16"/>
       <w:r>
         <w:t xml:space="preserve"> </w:t>
       </w:r>
@@ -3282,7 +3280,7 @@
           <w:tab w:val="center" w:pos="2531"/>
         </w:tabs>
       </w:pPr>
-      <w:bookmarkStart w:id="17" w:name="_Toc500915348"/>
+      <w:bookmarkStart w:id="16" w:name="_Toc500915348"/>
       <w:r>
         <w:t xml:space="preserve">Details </w:t>
       </w:r>
@@ -3298,7 +3296,7 @@
       <w:r>
         <w:t>Anforderungen</w:t>
       </w:r>
-      <w:bookmarkEnd w:id="17"/>
+      <w:bookmarkEnd w:id="16"/>
       <w:r>
         <w:t xml:space="preserve"> </w:t>
       </w:r>
@@ -3357,13 +3355,13 @@
           <w:tab w:val="center" w:pos="1217"/>
         </w:tabs>
       </w:pPr>
-      <w:bookmarkStart w:id="18" w:name="_Toc500778838"/>
-      <w:bookmarkStart w:id="19" w:name="_Toc500915349"/>
+      <w:bookmarkStart w:id="17" w:name="_Toc500778838"/>
+      <w:bookmarkStart w:id="18" w:name="_Toc500915349"/>
       <w:r>
         <w:t>Use Case</w:t>
       </w:r>
+      <w:bookmarkEnd w:id="17"/>
       <w:bookmarkEnd w:id="18"/>
-      <w:bookmarkEnd w:id="19"/>
     </w:p>
     <w:p/>
     <w:p>
@@ -3374,16 +3372,16 @@
           <w:numId w:val="5"/>
         </w:numPr>
       </w:pPr>
-      <w:bookmarkStart w:id="20" w:name="_Toc500778839"/>
-      <w:bookmarkStart w:id="21" w:name="_Toc500915350"/>
+      <w:bookmarkStart w:id="19" w:name="_Toc500778839"/>
+      <w:bookmarkStart w:id="20" w:name="_Toc500915350"/>
       <w:r>
         <w:t>A</w:t>
       </w:r>
       <w:r>
         <w:t>kteure</w:t>
       </w:r>
+      <w:bookmarkEnd w:id="19"/>
       <w:bookmarkEnd w:id="20"/>
-      <w:bookmarkEnd w:id="21"/>
     </w:p>
     <w:p/>
     <w:p>
@@ -3394,34 +3392,34 @@
         </w:tabs>
         <w:ind w:left="75" w:firstLine="0"/>
       </w:pPr>
-      <w:bookmarkStart w:id="22" w:name="_Toc500778840"/>
-      <w:bookmarkStart w:id="23" w:name="_Toc500915351"/>
+      <w:bookmarkStart w:id="21" w:name="_Toc500778840"/>
+      <w:bookmarkStart w:id="22" w:name="_Toc500915351"/>
       <w:r>
         <w:t xml:space="preserve">2.1.1 </w:t>
       </w:r>
+      <w:bookmarkEnd w:id="21"/>
+      <w:r>
+        <w:t>Kunde</w:t>
+      </w:r>
       <w:bookmarkEnd w:id="22"/>
-      <w:r>
-        <w:t>Kunde</w:t>
+    </w:p>
+    <w:p>
+      <w:r>
+        <w:t>Der Kunde Christoph Sader hat volle Kontrolle über die Website und kann jeden Teil der Website so ändern wie er in gerne hätte. Er ist allein verantwortlich für die Inhalte der Website und die Vermarktung.</w:t>
+      </w:r>
+    </w:p>
+    <w:p/>
+    <w:p>
+      <w:pPr>
+        <w:pStyle w:val="berschrift3"/>
+      </w:pPr>
+      <w:bookmarkStart w:id="23" w:name="_Toc500778841"/>
+      <w:bookmarkStart w:id="24" w:name="_Toc500915352"/>
+      <w:r>
+        <w:t>2.1.2 Besucher</w:t>
       </w:r>
       <w:bookmarkEnd w:id="23"/>
-    </w:p>
-    <w:p>
-      <w:r>
-        <w:t>Der Kunde Christoph Sader hat volle Kontrolle über die Website und kann jeden Teil der Website so ändern wie er in gerne hätte. Er ist allein verantwortlich für die Inhalte der Website und die Vermarktung.</w:t>
-      </w:r>
-    </w:p>
-    <w:p/>
-    <w:p>
-      <w:pPr>
-        <w:pStyle w:val="berschrift3"/>
-      </w:pPr>
-      <w:bookmarkStart w:id="24" w:name="_Toc500778841"/>
-      <w:bookmarkStart w:id="25" w:name="_Toc500915352"/>
-      <w:r>
-        <w:t>2.1.2 Besucher</w:t>
-      </w:r>
       <w:bookmarkEnd w:id="24"/>
-      <w:bookmarkEnd w:id="25"/>
     </w:p>
     <w:p>
       <w:r>
@@ -3436,20 +3434,20 @@
           <w:numId w:val="5"/>
         </w:numPr>
       </w:pPr>
-      <w:bookmarkStart w:id="26" w:name="_Toc500915353"/>
+      <w:bookmarkStart w:id="25" w:name="_Toc500915353"/>
       <w:r>
         <w:lastRenderedPageBreak/>
         <w:t>Use Case Diagramm</w:t>
       </w:r>
-      <w:bookmarkEnd w:id="26"/>
+      <w:bookmarkEnd w:id="25"/>
     </w:p>
     <w:p>
       <w:pPr>
         <w:pStyle w:val="berschrift1"/>
         <w:ind w:left="0" w:firstLine="0"/>
       </w:pPr>
+      <w:bookmarkStart w:id="26" w:name="_Toc500915354"/>
       <w:bookmarkStart w:id="27" w:name="_Toc500778843"/>
-      <w:bookmarkStart w:id="28" w:name="_Toc500915354"/>
       <w:r>
         <w:rPr>
           <w:noProof/>
@@ -3490,7 +3488,7 @@
           </wp:inline>
         </w:drawing>
       </w:r>
-      <w:bookmarkEnd w:id="28"/>
+      <w:bookmarkEnd w:id="26"/>
     </w:p>
     <w:p>
       <w:pPr>
@@ -3500,11 +3498,11 @@
           <w:numId w:val="5"/>
         </w:numPr>
       </w:pPr>
-      <w:bookmarkStart w:id="29" w:name="_Toc500915355"/>
+      <w:bookmarkStart w:id="28" w:name="_Toc500915355"/>
       <w:r>
         <w:t>Use Case Beschreibung</w:t>
       </w:r>
-      <w:bookmarkEnd w:id="29"/>
+      <w:bookmarkEnd w:id="28"/>
     </w:p>
     <w:p/>
     <w:p>
@@ -4310,12 +4308,12 @@
           <w:numId w:val="5"/>
         </w:numPr>
       </w:pPr>
-      <w:bookmarkStart w:id="30" w:name="_Toc500915356"/>
+      <w:bookmarkStart w:id="29" w:name="_Toc500915356"/>
       <w:r>
         <w:t>Anforderungsspezifikationen</w:t>
       </w:r>
       <w:bookmarkEnd w:id="27"/>
-      <w:bookmarkEnd w:id="30"/>
+      <w:bookmarkEnd w:id="29"/>
       <w:r>
         <w:t xml:space="preserve"> </w:t>
       </w:r>
@@ -4334,16 +4332,16 @@
           <w:numId w:val="5"/>
         </w:numPr>
       </w:pPr>
-      <w:bookmarkStart w:id="31" w:name="_Toc500778844"/>
+      <w:bookmarkStart w:id="30" w:name="_Toc500778844"/>
       <w:r>
         <w:t xml:space="preserve"> </w:t>
       </w:r>
-      <w:bookmarkStart w:id="32" w:name="_Toc500915357"/>
+      <w:bookmarkStart w:id="31" w:name="_Toc500915357"/>
       <w:r>
         <w:t>Welche Zielgruppe:</w:t>
       </w:r>
+      <w:bookmarkEnd w:id="30"/>
       <w:bookmarkEnd w:id="31"/>
-      <w:bookmarkEnd w:id="32"/>
       <w:r>
         <w:t xml:space="preserve"> </w:t>
       </w:r>
@@ -4368,13 +4366,13 @@
           <w:numId w:val="5"/>
         </w:numPr>
       </w:pPr>
-      <w:bookmarkStart w:id="33" w:name="_Toc500778846"/>
-      <w:bookmarkStart w:id="34" w:name="_Toc500915358"/>
+      <w:bookmarkStart w:id="32" w:name="_Toc500778846"/>
+      <w:bookmarkStart w:id="33" w:name="_Toc500915358"/>
       <w:r>
         <w:t>Wie sinnvoll testen:</w:t>
       </w:r>
+      <w:bookmarkEnd w:id="32"/>
       <w:bookmarkEnd w:id="33"/>
-      <w:bookmarkEnd w:id="34"/>
       <w:r>
         <w:t xml:space="preserve"> </w:t>
       </w:r>
@@ -4396,13 +4394,13 @@
           <w:numId w:val="5"/>
         </w:numPr>
       </w:pPr>
-      <w:bookmarkStart w:id="35" w:name="_Toc500778847"/>
-      <w:bookmarkStart w:id="36" w:name="_Toc500915359"/>
+      <w:bookmarkStart w:id="34" w:name="_Toc500778847"/>
+      <w:bookmarkStart w:id="35" w:name="_Toc500915359"/>
       <w:r>
         <w:t>Wie aktualisieren:</w:t>
       </w:r>
+      <w:bookmarkEnd w:id="34"/>
       <w:bookmarkEnd w:id="35"/>
-      <w:bookmarkEnd w:id="36"/>
       <w:r>
         <w:t xml:space="preserve"> </w:t>
       </w:r>
@@ -4427,16 +4425,16 @@
           <w:numId w:val="5"/>
         </w:numPr>
       </w:pPr>
-      <w:bookmarkStart w:id="37" w:name="_Toc500778848"/>
+      <w:bookmarkStart w:id="36" w:name="_Toc500778848"/>
       <w:r>
         <w:t xml:space="preserve"> </w:t>
       </w:r>
-      <w:bookmarkStart w:id="38" w:name="_Toc500915360"/>
+      <w:bookmarkStart w:id="37" w:name="_Toc500915360"/>
       <w:r>
         <w:t>Wie vermarkten:</w:t>
       </w:r>
+      <w:bookmarkEnd w:id="36"/>
       <w:bookmarkEnd w:id="37"/>
-      <w:bookmarkEnd w:id="38"/>
       <w:r>
         <w:t xml:space="preserve"> </w:t>
       </w:r>
@@ -4462,16 +4460,16 @@
           <w:numId w:val="5"/>
         </w:numPr>
       </w:pPr>
-      <w:bookmarkStart w:id="39" w:name="_Toc500778849"/>
+      <w:bookmarkStart w:id="38" w:name="_Toc500778849"/>
       <w:r>
         <w:t xml:space="preserve"> </w:t>
       </w:r>
-      <w:bookmarkStart w:id="40" w:name="_Toc500915361"/>
+      <w:bookmarkStart w:id="39" w:name="_Toc500915361"/>
       <w:r>
         <w:t>Umsetzung-Details</w:t>
       </w:r>
+      <w:bookmarkEnd w:id="38"/>
       <w:bookmarkEnd w:id="39"/>
-      <w:bookmarkEnd w:id="40"/>
       <w:r>
         <w:t xml:space="preserve"> </w:t>
       </w:r>
@@ -4493,13 +4491,13 @@
           <w:tab w:val="center" w:pos="1838"/>
         </w:tabs>
       </w:pPr>
-      <w:bookmarkStart w:id="41" w:name="_Toc500778850"/>
-      <w:bookmarkStart w:id="42" w:name="_Toc500915362"/>
+      <w:bookmarkStart w:id="40" w:name="_Toc500778850"/>
+      <w:bookmarkStart w:id="41" w:name="_Toc500915362"/>
       <w:r>
         <w:t>Oberflächen Prototyp</w:t>
       </w:r>
+      <w:bookmarkEnd w:id="40"/>
       <w:bookmarkEnd w:id="41"/>
-      <w:bookmarkEnd w:id="42"/>
       <w:r>
         <w:t xml:space="preserve"> </w:t>
       </w:r>
@@ -4839,6 +4837,11 @@
       <w:r>
         <w:t>Zur Analyse der Besucher und der Website wird Google Analytics eingerichtet.</w:t>
       </w:r>
+      <w:r>
+        <w:t xml:space="preserve"> </w:t>
+      </w:r>
+      <w:bookmarkStart w:id="42" w:name="_GoBack"/>
+      <w:bookmarkEnd w:id="42"/>
     </w:p>
     <w:p/>
     <w:p>
@@ -4859,7 +4862,7 @@
 </file>
 
 <file path=word/endnotes.xml><?xml version="1.0" encoding="utf-8"?>
-<w:endnotes xmlns:wpc="http://schemas.microsoft.com/office/word/2010/wordprocessingCanvas" xmlns:cx="http://schemas.microsoft.com/office/drawing/2014/chartex" xmlns:mc="http://schemas.openxmlformats.org/markup-compatibility/2006" xmlns:o="urn:schemas-microsoft-com:office:office" xmlns:r="http://schemas.openxmlformats.org/officeDocument/2006/relationships" xmlns:m="http://schemas.openxmlformats.org/officeDocument/2006/math" xmlns:v="urn:schemas-microsoft-com:vml" xmlns:wp14="http://schemas.microsoft.com/office/word/2010/wordprocessingDrawing" xmlns:wp="http://schemas.openxmlformats.org/drawingml/2006/wordprocessingDrawing" xmlns:w10="urn:schemas-microsoft-com:office:word" xmlns:w="http://schemas.openxmlformats.org/wordprocessingml/2006/main" xmlns:w14="http://schemas.microsoft.com/office/word/2010/wordml" xmlns:w15="http://schemas.microsoft.com/office/word/2012/wordml" xmlns:w16se="http://schemas.microsoft.com/office/word/2015/wordml/symex" xmlns:wpg="http://schemas.microsoft.com/office/word/2010/wordprocessingGroup" xmlns:wpi="http://schemas.microsoft.com/office/word/2010/wordprocessingInk" xmlns:wne="http://schemas.microsoft.com/office/word/2006/wordml" xmlns:wps="http://schemas.microsoft.com/office/word/2010/wordprocessingShape" mc:Ignorable="w14 w15 w16se wp14">
+<w:endnotes xmlns:wpc="http://schemas.microsoft.com/office/word/2010/wordprocessingCanvas" xmlns:cx="http://schemas.microsoft.com/office/drawing/2014/chartex" xmlns:cx1="http://schemas.microsoft.com/office/drawing/2015/9/8/chartex" xmlns:cx2="http://schemas.microsoft.com/office/drawing/2015/10/21/chartex" xmlns:cx3="http://schemas.microsoft.com/office/drawing/2016/5/9/chartex" xmlns:cx4="http://schemas.microsoft.com/office/drawing/2016/5/10/chartex" xmlns:cx5="http://schemas.microsoft.com/office/drawing/2016/5/11/chartex" xmlns:cx6="http://schemas.microsoft.com/office/drawing/2016/5/12/chartex" xmlns:cx7="http://schemas.microsoft.com/office/drawing/2016/5/13/chartex" xmlns:cx8="http://schemas.microsoft.com/office/drawing/2016/5/14/chartex" xmlns:mc="http://schemas.openxmlformats.org/markup-compatibility/2006" xmlns:aink="http://schemas.microsoft.com/office/drawing/2016/ink" xmlns:am3d="http://schemas.microsoft.com/office/drawing/2017/model3d" xmlns:o="urn:schemas-microsoft-com:office:office" xmlns:r="http://schemas.openxmlformats.org/officeDocument/2006/relationships" xmlns:m="http://schemas.openxmlformats.org/officeDocument/2006/math" xmlns:v="urn:schemas-microsoft-com:vml" xmlns:wp14="http://schemas.microsoft.com/office/word/2010/wordprocessingDrawing" xmlns:wp="http://schemas.openxmlformats.org/drawingml/2006/wordprocessingDrawing" xmlns:w10="urn:schemas-microsoft-com:office:word" xmlns:w="http://schemas.openxmlformats.org/wordprocessingml/2006/main" xmlns:w14="http://schemas.microsoft.com/office/word/2010/wordml" xmlns:w15="http://schemas.microsoft.com/office/word/2012/wordml" xmlns:w16cid="http://schemas.microsoft.com/office/word/2016/wordml/cid" xmlns:w16se="http://schemas.microsoft.com/office/word/2015/wordml/symex" xmlns:wpg="http://schemas.microsoft.com/office/word/2010/wordprocessingGroup" xmlns:wpi="http://schemas.microsoft.com/office/word/2010/wordprocessingInk" xmlns:wne="http://schemas.microsoft.com/office/word/2006/wordml" xmlns:wps="http://schemas.microsoft.com/office/word/2010/wordprocessingShape" mc:Ignorable="w14 w15 w16se w16cid wp14">
   <w:endnote w:type="separator" w:id="-1">
     <w:p>
       <w:pPr>
@@ -4884,7 +4887,7 @@
 </file>
 
 <file path=word/footer1.xml><?xml version="1.0" encoding="utf-8"?>
-<w:ftr xmlns:wpc="http://schemas.microsoft.com/office/word/2010/wordprocessingCanvas" xmlns:cx="http://schemas.microsoft.com/office/drawing/2014/chartex" xmlns:mc="http://schemas.openxmlformats.org/markup-compatibility/2006" xmlns:o="urn:schemas-microsoft-com:office:office" xmlns:r="http://schemas.openxmlformats.org/officeDocument/2006/relationships" xmlns:m="http://schemas.openxmlformats.org/officeDocument/2006/math" xmlns:v="urn:schemas-microsoft-com:vml" xmlns:wp14="http://schemas.microsoft.com/office/word/2010/wordprocessingDrawing" xmlns:wp="http://schemas.openxmlformats.org/drawingml/2006/wordprocessingDrawing" xmlns:w10="urn:schemas-microsoft-com:office:word" xmlns:w="http://schemas.openxmlformats.org/wordprocessingml/2006/main" xmlns:w14="http://schemas.microsoft.com/office/word/2010/wordml" xmlns:w15="http://schemas.microsoft.com/office/word/2012/wordml" xmlns:w16se="http://schemas.microsoft.com/office/word/2015/wordml/symex" xmlns:wpg="http://schemas.microsoft.com/office/word/2010/wordprocessingGroup" xmlns:wpi="http://schemas.microsoft.com/office/word/2010/wordprocessingInk" xmlns:wne="http://schemas.microsoft.com/office/word/2006/wordml" xmlns:wps="http://schemas.microsoft.com/office/word/2010/wordprocessingShape" mc:Ignorable="w14 w15 w16se wp14">
+<w:ftr xmlns:wpc="http://schemas.microsoft.com/office/word/2010/wordprocessingCanvas" xmlns:cx="http://schemas.microsoft.com/office/drawing/2014/chartex" xmlns:cx1="http://schemas.microsoft.com/office/drawing/2015/9/8/chartex" xmlns:cx2="http://schemas.microsoft.com/office/drawing/2015/10/21/chartex" xmlns:cx3="http://schemas.microsoft.com/office/drawing/2016/5/9/chartex" xmlns:cx4="http://schemas.microsoft.com/office/drawing/2016/5/10/chartex" xmlns:cx5="http://schemas.microsoft.com/office/drawing/2016/5/11/chartex" xmlns:cx6="http://schemas.microsoft.com/office/drawing/2016/5/12/chartex" xmlns:cx7="http://schemas.microsoft.com/office/drawing/2016/5/13/chartex" xmlns:cx8="http://schemas.microsoft.com/office/drawing/2016/5/14/chartex" xmlns:mc="http://schemas.openxmlformats.org/markup-compatibility/2006" xmlns:aink="http://schemas.microsoft.com/office/drawing/2016/ink" xmlns:am3d="http://schemas.microsoft.com/office/drawing/2017/model3d" xmlns:o="urn:schemas-microsoft-com:office:office" xmlns:r="http://schemas.openxmlformats.org/officeDocument/2006/relationships" xmlns:m="http://schemas.openxmlformats.org/officeDocument/2006/math" xmlns:v="urn:schemas-microsoft-com:vml" xmlns:wp14="http://schemas.microsoft.com/office/word/2010/wordprocessingDrawing" xmlns:wp="http://schemas.openxmlformats.org/drawingml/2006/wordprocessingDrawing" xmlns:w10="urn:schemas-microsoft-com:office:word" xmlns:w="http://schemas.openxmlformats.org/wordprocessingml/2006/main" xmlns:w14="http://schemas.microsoft.com/office/word/2010/wordml" xmlns:w15="http://schemas.microsoft.com/office/word/2012/wordml" xmlns:w16cid="http://schemas.microsoft.com/office/word/2016/wordml/cid" xmlns:w16se="http://schemas.microsoft.com/office/word/2015/wordml/symex" xmlns:wpg="http://schemas.microsoft.com/office/word/2010/wordprocessingGroup" xmlns:wpi="http://schemas.microsoft.com/office/word/2010/wordprocessingInk" xmlns:wne="http://schemas.microsoft.com/office/word/2006/wordml" xmlns:wps="http://schemas.microsoft.com/office/word/2010/wordprocessingShape" mc:Ignorable="w14 w15 w16se w16cid wp14">
   <w:sdt>
     <w:sdtPr>
       <w:id w:val="258418868"/>
@@ -4926,7 +4929,7 @@
             <w:bCs/>
             <w:noProof/>
           </w:rPr>
-          <w:t>9</w:t>
+          <w:t>8</w:t>
         </w:r>
         <w:r>
           <w:rPr>
@@ -4961,7 +4964,7 @@
 </file>
 
 <file path=word/footnotes.xml><?xml version="1.0" encoding="utf-8"?>
-<w:footnotes xmlns:wpc="http://schemas.microsoft.com/office/word/2010/wordprocessingCanvas" xmlns:cx="http://schemas.microsoft.com/office/drawing/2014/chartex" xmlns:mc="http://schemas.openxmlformats.org/markup-compatibility/2006" xmlns:o="urn:schemas-microsoft-com:office:office" xmlns:r="http://schemas.openxmlformats.org/officeDocument/2006/relationships" xmlns:m="http://schemas.openxmlformats.org/officeDocument/2006/math" xmlns:v="urn:schemas-microsoft-com:vml" xmlns:wp14="http://schemas.microsoft.com/office/word/2010/wordprocessingDrawing" xmlns:wp="http://schemas.openxmlformats.org/drawingml/2006/wordprocessingDrawing" xmlns:w10="urn:schemas-microsoft-com:office:word" xmlns:w="http://schemas.openxmlformats.org/wordprocessingml/2006/main" xmlns:w14="http://schemas.microsoft.com/office/word/2010/wordml" xmlns:w15="http://schemas.microsoft.com/office/word/2012/wordml" xmlns:w16se="http://schemas.microsoft.com/office/word/2015/wordml/symex" xmlns:wpg="http://schemas.microsoft.com/office/word/2010/wordprocessingGroup" xmlns:wpi="http://schemas.microsoft.com/office/word/2010/wordprocessingInk" xmlns:wne="http://schemas.microsoft.com/office/word/2006/wordml" xmlns:wps="http://schemas.microsoft.com/office/word/2010/wordprocessingShape" mc:Ignorable="w14 w15 w16se wp14">
+<w:footnotes xmlns:wpc="http://schemas.microsoft.com/office/word/2010/wordprocessingCanvas" xmlns:cx="http://schemas.microsoft.com/office/drawing/2014/chartex" xmlns:cx1="http://schemas.microsoft.com/office/drawing/2015/9/8/chartex" xmlns:cx2="http://schemas.microsoft.com/office/drawing/2015/10/21/chartex" xmlns:cx3="http://schemas.microsoft.com/office/drawing/2016/5/9/chartex" xmlns:cx4="http://schemas.microsoft.com/office/drawing/2016/5/10/chartex" xmlns:cx5="http://schemas.microsoft.com/office/drawing/2016/5/11/chartex" xmlns:cx6="http://schemas.microsoft.com/office/drawing/2016/5/12/chartex" xmlns:cx7="http://schemas.microsoft.com/office/drawing/2016/5/13/chartex" xmlns:cx8="http://schemas.microsoft.com/office/drawing/2016/5/14/chartex" xmlns:mc="http://schemas.openxmlformats.org/markup-compatibility/2006" xmlns:aink="http://schemas.microsoft.com/office/drawing/2016/ink" xmlns:am3d="http://schemas.microsoft.com/office/drawing/2017/model3d" xmlns:o="urn:schemas-microsoft-com:office:office" xmlns:r="http://schemas.openxmlformats.org/officeDocument/2006/relationships" xmlns:m="http://schemas.openxmlformats.org/officeDocument/2006/math" xmlns:v="urn:schemas-microsoft-com:vml" xmlns:wp14="http://schemas.microsoft.com/office/word/2010/wordprocessingDrawing" xmlns:wp="http://schemas.openxmlformats.org/drawingml/2006/wordprocessingDrawing" xmlns:w10="urn:schemas-microsoft-com:office:word" xmlns:w="http://schemas.openxmlformats.org/wordprocessingml/2006/main" xmlns:w14="http://schemas.microsoft.com/office/word/2010/wordml" xmlns:w15="http://schemas.microsoft.com/office/word/2012/wordml" xmlns:w16cid="http://schemas.microsoft.com/office/word/2016/wordml/cid" xmlns:w16se="http://schemas.microsoft.com/office/word/2015/wordml/symex" xmlns:wpg="http://schemas.microsoft.com/office/word/2010/wordprocessingGroup" xmlns:wpi="http://schemas.microsoft.com/office/word/2010/wordprocessingInk" xmlns:wne="http://schemas.microsoft.com/office/word/2006/wordml" xmlns:wps="http://schemas.microsoft.com/office/word/2010/wordprocessingShape" mc:Ignorable="w14 w15 w16se w16cid wp14">
   <w:footnote w:type="separator" w:id="-1">
     <w:p>
       <w:pPr>
@@ -4986,7 +4989,7 @@
 </file>
 
 <file path=word/header1.xml><?xml version="1.0" encoding="utf-8"?>
-<w:hdr xmlns:wpc="http://schemas.microsoft.com/office/word/2010/wordprocessingCanvas" xmlns:cx="http://schemas.microsoft.com/office/drawing/2014/chartex" xmlns:mc="http://schemas.openxmlformats.org/markup-compatibility/2006" xmlns:o="urn:schemas-microsoft-com:office:office" xmlns:r="http://schemas.openxmlformats.org/officeDocument/2006/relationships" xmlns:m="http://schemas.openxmlformats.org/officeDocument/2006/math" xmlns:v="urn:schemas-microsoft-com:vml" xmlns:wp14="http://schemas.microsoft.com/office/word/2010/wordprocessingDrawing" xmlns:wp="http://schemas.openxmlformats.org/drawingml/2006/wordprocessingDrawing" xmlns:w10="urn:schemas-microsoft-com:office:word" xmlns:w="http://schemas.openxmlformats.org/wordprocessingml/2006/main" xmlns:w14="http://schemas.microsoft.com/office/word/2010/wordml" xmlns:w15="http://schemas.microsoft.com/office/word/2012/wordml" xmlns:w16se="http://schemas.microsoft.com/office/word/2015/wordml/symex" xmlns:wpg="http://schemas.microsoft.com/office/word/2010/wordprocessingGroup" xmlns:wpi="http://schemas.microsoft.com/office/word/2010/wordprocessingInk" xmlns:wne="http://schemas.microsoft.com/office/word/2006/wordml" xmlns:wps="http://schemas.microsoft.com/office/word/2010/wordprocessingShape" mc:Ignorable="w14 w15 w16se wp14">
+<w:hdr xmlns:wpc="http://schemas.microsoft.com/office/word/2010/wordprocessingCanvas" xmlns:cx="http://schemas.microsoft.com/office/drawing/2014/chartex" xmlns:cx1="http://schemas.microsoft.com/office/drawing/2015/9/8/chartex" xmlns:cx2="http://schemas.microsoft.com/office/drawing/2015/10/21/chartex" xmlns:cx3="http://schemas.microsoft.com/office/drawing/2016/5/9/chartex" xmlns:cx4="http://schemas.microsoft.com/office/drawing/2016/5/10/chartex" xmlns:cx5="http://schemas.microsoft.com/office/drawing/2016/5/11/chartex" xmlns:cx6="http://schemas.microsoft.com/office/drawing/2016/5/12/chartex" xmlns:cx7="http://schemas.microsoft.com/office/drawing/2016/5/13/chartex" xmlns:cx8="http://schemas.microsoft.com/office/drawing/2016/5/14/chartex" xmlns:mc="http://schemas.openxmlformats.org/markup-compatibility/2006" xmlns:aink="http://schemas.microsoft.com/office/drawing/2016/ink" xmlns:am3d="http://schemas.microsoft.com/office/drawing/2017/model3d" xmlns:o="urn:schemas-microsoft-com:office:office" xmlns:r="http://schemas.openxmlformats.org/officeDocument/2006/relationships" xmlns:m="http://schemas.openxmlformats.org/officeDocument/2006/math" xmlns:v="urn:schemas-microsoft-com:vml" xmlns:wp14="http://schemas.microsoft.com/office/word/2010/wordprocessingDrawing" xmlns:wp="http://schemas.openxmlformats.org/drawingml/2006/wordprocessingDrawing" xmlns:w10="urn:schemas-microsoft-com:office:word" xmlns:w="http://schemas.openxmlformats.org/wordprocessingml/2006/main" xmlns:w14="http://schemas.microsoft.com/office/word/2010/wordml" xmlns:w15="http://schemas.microsoft.com/office/word/2012/wordml" xmlns:w16cid="http://schemas.microsoft.com/office/word/2016/wordml/cid" xmlns:w16se="http://schemas.microsoft.com/office/word/2015/wordml/symex" xmlns:wpg="http://schemas.microsoft.com/office/word/2010/wordprocessingGroup" xmlns:wpi="http://schemas.microsoft.com/office/word/2010/wordprocessingInk" xmlns:wne="http://schemas.microsoft.com/office/word/2006/wordml" xmlns:wps="http://schemas.microsoft.com/office/word/2010/wordprocessingShape" mc:Ignorable="w14 w15 w16se w16cid wp14">
   <w:p>
     <w:pPr>
       <w:pStyle w:val="Kopfzeile"/>
@@ -5007,7 +5010,7 @@
 </file>
 
 <file path=word/numbering.xml><?xml version="1.0" encoding="utf-8"?>
-<w:numbering xmlns:wpc="http://schemas.microsoft.com/office/word/2010/wordprocessingCanvas" xmlns:cx="http://schemas.microsoft.com/office/drawing/2014/chartex" xmlns:mc="http://schemas.openxmlformats.org/markup-compatibility/2006" xmlns:o="urn:schemas-microsoft-com:office:office" xmlns:r="http://schemas.openxmlformats.org/officeDocument/2006/relationships" xmlns:m="http://schemas.openxmlformats.org/officeDocument/2006/math" xmlns:v="urn:schemas-microsoft-com:vml" xmlns:wp14="http://schemas.microsoft.com/office/word/2010/wordprocessingDrawing" xmlns:wp="http://schemas.openxmlformats.org/drawingml/2006/wordprocessingDrawing" xmlns:w10="urn:schemas-microsoft-com:office:word" xmlns:w="http://schemas.openxmlformats.org/wordprocessingml/2006/main" xmlns:w14="http://schemas.microsoft.com/office/word/2010/wordml" xmlns:w15="http://schemas.microsoft.com/office/word/2012/wordml" xmlns:w16se="http://schemas.microsoft.com/office/word/2015/wordml/symex" xmlns:wpg="http://schemas.microsoft.com/office/word/2010/wordprocessingGroup" xmlns:wpi="http://schemas.microsoft.com/office/word/2010/wordprocessingInk" xmlns:wne="http://schemas.microsoft.com/office/word/2006/wordml" xmlns:wps="http://schemas.microsoft.com/office/word/2010/wordprocessingShape" mc:Ignorable="w14 w15 w16se wp14">
+<w:numbering xmlns:wpc="http://schemas.microsoft.com/office/word/2010/wordprocessingCanvas" xmlns:cx="http://schemas.microsoft.com/office/drawing/2014/chartex" xmlns:cx1="http://schemas.microsoft.com/office/drawing/2015/9/8/chartex" xmlns:cx2="http://schemas.microsoft.com/office/drawing/2015/10/21/chartex" xmlns:cx3="http://schemas.microsoft.com/office/drawing/2016/5/9/chartex" xmlns:cx4="http://schemas.microsoft.com/office/drawing/2016/5/10/chartex" xmlns:cx5="http://schemas.microsoft.com/office/drawing/2016/5/11/chartex" xmlns:cx6="http://schemas.microsoft.com/office/drawing/2016/5/12/chartex" xmlns:cx7="http://schemas.microsoft.com/office/drawing/2016/5/13/chartex" xmlns:cx8="http://schemas.microsoft.com/office/drawing/2016/5/14/chartex" xmlns:mc="http://schemas.openxmlformats.org/markup-compatibility/2006" xmlns:aink="http://schemas.microsoft.com/office/drawing/2016/ink" xmlns:am3d="http://schemas.microsoft.com/office/drawing/2017/model3d" xmlns:o="urn:schemas-microsoft-com:office:office" xmlns:r="http://schemas.openxmlformats.org/officeDocument/2006/relationships" xmlns:m="http://schemas.openxmlformats.org/officeDocument/2006/math" xmlns:v="urn:schemas-microsoft-com:vml" xmlns:wp14="http://schemas.microsoft.com/office/word/2010/wordprocessingDrawing" xmlns:wp="http://schemas.openxmlformats.org/drawingml/2006/wordprocessingDrawing" xmlns:w10="urn:schemas-microsoft-com:office:word" xmlns:w="http://schemas.openxmlformats.org/wordprocessingml/2006/main" xmlns:w14="http://schemas.microsoft.com/office/word/2010/wordml" xmlns:w15="http://schemas.microsoft.com/office/word/2012/wordml" xmlns:w16cid="http://schemas.microsoft.com/office/word/2016/wordml/cid" xmlns:w16se="http://schemas.microsoft.com/office/word/2015/wordml/symex" xmlns:wpg="http://schemas.microsoft.com/office/word/2010/wordprocessingGroup" xmlns:wpi="http://schemas.microsoft.com/office/word/2010/wordprocessingInk" xmlns:wne="http://schemas.microsoft.com/office/word/2006/wordml" xmlns:wps="http://schemas.microsoft.com/office/word/2010/wordprocessingShape" mc:Ignorable="w14 w15 w16se w16cid wp14">
   <w:abstractNum w:abstractNumId="0" w15:restartNumberingAfterBreak="0">
     <w:nsid w:val="0372585F"/>
     <w:multiLevelType w:val="hybridMultilevel"/>
@@ -7244,7 +7247,7 @@
 </file>
 
 <file path=word/styles.xml><?xml version="1.0" encoding="utf-8"?>
-<w:styles xmlns:mc="http://schemas.openxmlformats.org/markup-compatibility/2006" xmlns:r="http://schemas.openxmlformats.org/officeDocument/2006/relationships" xmlns:w="http://schemas.openxmlformats.org/wordprocessingml/2006/main" xmlns:w14="http://schemas.microsoft.com/office/word/2010/wordml" xmlns:w15="http://schemas.microsoft.com/office/word/2012/wordml" xmlns:w16se="http://schemas.microsoft.com/office/word/2015/wordml/symex" mc:Ignorable="w14 w15 w16se">
+<w:styles xmlns:mc="http://schemas.openxmlformats.org/markup-compatibility/2006" xmlns:r="http://schemas.openxmlformats.org/officeDocument/2006/relationships" xmlns:w="http://schemas.openxmlformats.org/wordprocessingml/2006/main" xmlns:w14="http://schemas.microsoft.com/office/word/2010/wordml" xmlns:w15="http://schemas.microsoft.com/office/word/2012/wordml" xmlns:w16cid="http://schemas.microsoft.com/office/word/2016/wordml/cid" xmlns:w16se="http://schemas.microsoft.com/office/word/2015/wordml/symex" mc:Ignorable="w14 w15 w16se w16cid">
   <w:docDefaults>
     <w:rPrDefault>
       <w:rPr>
@@ -7260,7 +7263,7 @@
       </w:pPr>
     </w:pPrDefault>
   </w:docDefaults>
-  <w:latentStyles w:defLockedState="0" w:defUIPriority="99" w:defSemiHidden="0" w:defUnhideWhenUsed="0" w:defQFormat="0" w:count="371">
+  <w:latentStyles w:defLockedState="0" w:defUIPriority="99" w:defSemiHidden="0" w:defUnhideWhenUsed="0" w:defQFormat="0" w:count="375">
     <w:lsdException w:name="Normal" w:uiPriority="0" w:qFormat="1"/>
     <w:lsdException w:name="heading 1" w:uiPriority="9" w:qFormat="1"/>
     <w:lsdException w:name="heading 2" w:semiHidden="1" w:uiPriority="9" w:unhideWhenUsed="1" w:qFormat="1"/>
@@ -7366,7 +7369,6 @@
     <w:lsdException w:name="HTML Sample" w:semiHidden="1" w:unhideWhenUsed="1"/>
     <w:lsdException w:name="HTML Typewriter" w:semiHidden="1" w:unhideWhenUsed="1"/>
     <w:lsdException w:name="HTML Variable" w:semiHidden="1" w:unhideWhenUsed="1"/>
-    <w:lsdException w:name="Normal Table" w:semiHidden="1" w:unhideWhenUsed="1"/>
     <w:lsdException w:name="annotation subject" w:semiHidden="1" w:unhideWhenUsed="1"/>
     <w:lsdException w:name="No List" w:semiHidden="1" w:unhideWhenUsed="1"/>
     <w:lsdException w:name="Outline List 1" w:semiHidden="1" w:unhideWhenUsed="1"/>
@@ -7410,10 +7412,8 @@
     <w:lsdException w:name="Table Elegant" w:semiHidden="1" w:unhideWhenUsed="1"/>
     <w:lsdException w:name="Table Professional" w:semiHidden="1" w:unhideWhenUsed="1"/>
     <w:lsdException w:name="Table Subtle 1" w:semiHidden="1" w:unhideWhenUsed="1"/>
-    <w:lsdException w:name="Table Subtle 2" w:semiHidden="1" w:unhideWhenUsed="1"/>
     <w:lsdException w:name="Table Web 1" w:semiHidden="1" w:unhideWhenUsed="1"/>
     <w:lsdException w:name="Table Web 2" w:semiHidden="1" w:unhideWhenUsed="1"/>
-    <w:lsdException w:name="Table Web 3" w:semiHidden="1" w:unhideWhenUsed="1"/>
     <w:lsdException w:name="Balloon Text" w:semiHidden="1" w:unhideWhenUsed="1"/>
     <w:lsdException w:name="Table Grid" w:uiPriority="39"/>
     <w:lsdException w:name="Table Theme" w:semiHidden="1" w:unhideWhenUsed="1"/>
@@ -7632,6 +7632,10 @@
     <w:lsdException w:name="List Table 5 Dark Accent 6" w:uiPriority="50"/>
     <w:lsdException w:name="List Table 6 Colorful Accent 6" w:uiPriority="51"/>
     <w:lsdException w:name="List Table 7 Colorful Accent 6" w:uiPriority="52"/>
+    <w:lsdException w:name="Mention" w:semiHidden="1" w:unhideWhenUsed="1"/>
+    <w:lsdException w:name="Smart Hyperlink" w:semiHidden="1" w:unhideWhenUsed="1"/>
+    <w:lsdException w:name="Hashtag" w:semiHidden="1" w:unhideWhenUsed="1"/>
+    <w:lsdException w:name="Unresolved Mention" w:semiHidden="1" w:unhideWhenUsed="1"/>
   </w:latentStyles>
   <w:style w:type="paragraph" w:default="1" w:styleId="Standard">
     <w:name w:val="Normal"/>

</xml_diff>